<commit_message>
Signed-off-by: Your Name <you@example.com>
</commit_message>
<xml_diff>
--- a/Doc01.docx
+++ b/Doc01.docx
@@ -8,14 +8,19 @@
           <w:lang w:val="en-US"/>
         </w:rPr>
       </w:pPr>
+      <w:proofErr w:type="spellStart"/>
       <w:r>
-        <w:t xml:space="preserve">File </w:t>
+        <w:t>File</w:t>
+      </w:r>
+      <w:proofErr w:type="spellEnd"/>
+      <w:r>
+        <w:t xml:space="preserve"> </w:t>
       </w:r>
       <w:r>
         <w:rPr>
           <w:lang w:val="en-US"/>
         </w:rPr>
-        <w:t>redaktor</w:t>
+        <w:t>redactor 01111</w:t>
       </w:r>
       <w:bookmarkStart w:id="0" w:name="_GoBack"/>
       <w:bookmarkEnd w:id="0"/>

</xml_diff>